<commit_message>
-Creado el InformeRefactorizacion.docx -Creados los testeos de las cases Solver en el paquete tests -Añadido backup de la BD usado para los testeos (DBTests)
</commit_message>
<xml_diff>
--- a/InformeRefactorizacion.docx
+++ b/InformeRefactorizacion.docx
@@ -66,9 +66,20 @@
         </w:drawing>
       </w:r>
     </w:p>
-    <w:p>
-      <w:bookmarkStart w:id="0" w:name="_GoBack"/>
-      <w:bookmarkEnd w:id="0"/>
+    <w:p/>
+    <w:p/>
+    <w:p>
+      <w:r>
+        <w:t>Trás analizar el código del proyecto, se ha decidido empezar por refactorizar las clases Solver, que se encargan de recoger las incidencias y los recursos disponibles y a emparejarlos del modo más óptimo posible.</w:t>
+      </w:r>
+    </w:p>
+    <w:p>
+      <w:r>
+        <w:t>Se ha optado por revisar esta parte del código porque es una de las partes principales de la aplicación, y de las que más probleas tienen.</w:t>
+      </w:r>
+      <w:r>
+        <w:t xml:space="preserve"> Las clases relevantes del paquete ia que se tratarán de refactorizar son AStarSolver y RandomSolver.</w:t>
+      </w:r>
     </w:p>
     <w:p>
       <w:r>
@@ -77,9 +88,9 @@
           <w:lang w:eastAsia="es-ES"/>
         </w:rPr>
         <w:drawing>
-          <wp:inline distT="0" distB="0" distL="0" distR="0">
-            <wp:extent cx="6050923" cy="3190875"/>
-            <wp:effectExtent l="0" t="0" r="6985" b="0"/>
+          <wp:inline distT="0" distB="0" distL="0" distR="0" wp14:anchorId="5DA8C198" wp14:editId="2E17D61C">
+            <wp:extent cx="5400040" cy="2847644"/>
+            <wp:effectExtent l="0" t="0" r="0" b="0"/>
             <wp:docPr id="1" name="Picture 1"/>
             <wp:cNvGraphicFramePr>
               <a:graphicFrameLocks xmlns:a="http://schemas.openxmlformats.org/drawingml/2006/main" noChangeAspect="1"/>
@@ -109,7 +120,7 @@
                   <pic:spPr bwMode="auto">
                     <a:xfrm>
                       <a:off x="0" y="0"/>
-                      <a:ext cx="6055909" cy="3193504"/>
+                      <a:ext cx="5400040" cy="2847644"/>
                     </a:xfrm>
                     <a:prstGeom prst="rect">
                       <a:avLst/>
@@ -126,7 +137,145 @@
         </w:drawing>
       </w:r>
     </w:p>
-    <w:p/>
+    <w:p>
+      <w:pPr>
+        <w:rPr>
+          <w:rFonts w:cstheme="minorHAnsi"/>
+          <w:color w:val="000000"/>
+        </w:rPr>
+      </w:pPr>
+      <w:r>
+        <w:t>Por una parte, est</w:t>
+      </w:r>
+      <w:r>
+        <w:t>as clases cuentan con una grán cantidad de código duplicado, ya que de hecho solo hay un método (</w:t>
+      </w:r>
+      <w:r>
+        <w:rPr>
+          <w:rFonts w:ascii="Consolas" w:hAnsi="Consolas" w:cs="Consolas"/>
+          <w:b/>
+          <w:bCs/>
+          <w:color w:val="7F0055"/>
+          <w:sz w:val="20"/>
+          <w:szCs w:val="20"/>
+        </w:rPr>
+        <w:t>public</w:t>
+      </w:r>
+      <w:r>
+        <w:rPr>
+          <w:rFonts w:ascii="Consolas" w:hAnsi="Consolas" w:cs="Consolas"/>
+          <w:color w:val="000000"/>
+          <w:sz w:val="20"/>
+          <w:szCs w:val="20"/>
+        </w:rPr>
+        <w:t xml:space="preserve"> Solution[] solve()</w:t>
+      </w:r>
+      <w:r>
+        <w:rPr>
+          <w:rFonts w:ascii="Consolas" w:hAnsi="Consolas" w:cs="Consolas"/>
+          <w:color w:val="000000"/>
+          <w:sz w:val="20"/>
+          <w:szCs w:val="20"/>
+        </w:rPr>
+        <w:t xml:space="preserve">) </w:t>
+      </w:r>
+      <w:r>
+        <w:rPr>
+          <w:rFonts w:cstheme="minorHAnsi"/>
+          <w:color w:val="000000"/>
+        </w:rPr>
+        <w:t>que debería es</w:t>
+      </w:r>
+      <w:r>
+        <w:rPr>
+          <w:rFonts w:cstheme="minorHAnsi"/>
+          <w:color w:val="000000"/>
+        </w:rPr>
+        <w:t>tar en estas clases, y el resto podría ser común para todos los Solver.</w:t>
+      </w:r>
+    </w:p>
+    <w:p>
+      <w:pPr>
+        <w:ind w:left="-851"/>
+        <w:rPr>
+          <w:rFonts w:cstheme="minorHAnsi"/>
+          <w:color w:val="000000"/>
+        </w:rPr>
+      </w:pPr>
+      <w:r>
+        <w:rPr>
+          <w:rFonts w:cstheme="minorHAnsi"/>
+          <w:noProof/>
+          <w:color w:val="000000"/>
+          <w:lang w:eastAsia="es-ES"/>
+        </w:rPr>
+        <w:lastRenderedPageBreak/>
+        <w:drawing>
+          <wp:inline distT="0" distB="0" distL="0" distR="0">
+            <wp:extent cx="6655184" cy="2895600"/>
+            <wp:effectExtent l="0" t="0" r="0" b="0"/>
+            <wp:docPr id="5" name="Picture 5"/>
+            <wp:cNvGraphicFramePr>
+              <a:graphicFrameLocks xmlns:a="http://schemas.openxmlformats.org/drawingml/2006/main" noChangeAspect="1"/>
+            </wp:cNvGraphicFramePr>
+            <a:graphic xmlns:a="http://schemas.openxmlformats.org/drawingml/2006/main">
+              <a:graphicData uri="http://schemas.openxmlformats.org/drawingml/2006/picture">
+                <pic:pic xmlns:pic="http://schemas.openxmlformats.org/drawingml/2006/picture">
+                  <pic:nvPicPr>
+                    <pic:cNvPr id="5" name="Sin título.png"/>
+                    <pic:cNvPicPr/>
+                  </pic:nvPicPr>
+                  <pic:blipFill>
+                    <a:blip r:embed="rId6">
+                      <a:extLst>
+                        <a:ext uri="{28A0092B-C50C-407E-A947-70E740481C1C}">
+                          <a14:useLocalDpi xmlns:a14="http://schemas.microsoft.com/office/drawing/2010/main" val="0"/>
+                        </a:ext>
+                      </a:extLst>
+                    </a:blip>
+                    <a:stretch>
+                      <a:fillRect/>
+                    </a:stretch>
+                  </pic:blipFill>
+                  <pic:spPr>
+                    <a:xfrm>
+                      <a:off x="0" y="0"/>
+                      <a:ext cx="6683224" cy="2907800"/>
+                    </a:xfrm>
+                    <a:prstGeom prst="rect">
+                      <a:avLst/>
+                    </a:prstGeom>
+                  </pic:spPr>
+                </pic:pic>
+              </a:graphicData>
+            </a:graphic>
+          </wp:inline>
+        </w:drawing>
+      </w:r>
+    </w:p>
+    <w:p>
+      <w:r>
+        <w:rPr>
+          <w:rFonts w:cstheme="minorHAnsi"/>
+          <w:color w:val="000000"/>
+        </w:rPr>
+        <w:t xml:space="preserve">Por otra parte, </w:t>
+      </w:r>
+      <w:r>
+        <w:rPr>
+          <w:rFonts w:cstheme="minorHAnsi"/>
+          <w:color w:val="000000"/>
+        </w:rPr>
+        <w:t xml:space="preserve">las implementaciones de solve(), especialmente la de AstarSolver, </w:t>
+      </w:r>
+      <w:r>
+        <w:rPr>
+          <w:rFonts w:cstheme="minorHAnsi"/>
+          <w:color w:val="000000"/>
+        </w:rPr>
+        <w:t>tienen demasiados for e if anidados, además de demasiadas líneas, por lo que su complejidad es demasiado alta.</w:t>
+      </w:r>
+    </w:p>
     <w:p>
       <w:pPr>
         <w:pStyle w:val="Heading1"/>
@@ -135,7 +284,47 @@
         <w:t>Pruebas unitarias</w:t>
       </w:r>
     </w:p>
-    <w:p/>
+    <w:p>
+      <w:r>
+        <w:t xml:space="preserve">Se han creado testeos para los métodos </w:t>
+      </w:r>
+      <w:r>
+        <w:rPr>
+          <w:rFonts w:ascii="Consolas" w:hAnsi="Consolas" w:cs="Consolas"/>
+          <w:b/>
+          <w:bCs/>
+          <w:color w:val="7F0055"/>
+          <w:sz w:val="20"/>
+          <w:szCs w:val="20"/>
+        </w:rPr>
+        <w:t>public</w:t>
+      </w:r>
+      <w:r>
+        <w:rPr>
+          <w:rFonts w:ascii="Consolas" w:hAnsi="Consolas" w:cs="Consolas"/>
+          <w:color w:val="000000"/>
+          <w:sz w:val="20"/>
+          <w:szCs w:val="20"/>
+        </w:rPr>
+        <w:t xml:space="preserve"> Solution[] solve()</w:t>
+      </w:r>
+      <w:r>
+        <w:rPr>
+          <w:rFonts w:ascii="Consolas" w:hAnsi="Consolas" w:cs="Consolas"/>
+          <w:color w:val="000000"/>
+          <w:sz w:val="20"/>
+          <w:szCs w:val="20"/>
+        </w:rPr>
+        <w:t xml:space="preserve"> </w:t>
+      </w:r>
+      <w:r>
+        <w:rPr>
+          <w:rFonts w:cstheme="minorHAnsi"/>
+          <w:color w:val="000000"/>
+        </w:rPr>
+        <w:t>de las clases AstarSolver y RandomSolver para comprobar que todo sigue funcionando como lo hacía originalmente, además de un test suite para lanzar todos los testeos al mismo tiempo.</w:t>
+      </w:r>
+    </w:p>
     <w:p>
       <w:pPr>
         <w:pStyle w:val="Heading1"/>
@@ -144,7 +333,10 @@
         <w:t>Realización de mejoras</w:t>
       </w:r>
     </w:p>
-    <w:p/>
+    <w:p>
+      <w:bookmarkStart w:id="0" w:name="_GoBack"/>
+      <w:bookmarkEnd w:id="0"/>
+    </w:p>
     <w:sectPr>
       <w:pgSz w:w="11906" w:h="16838"/>
       <w:pgMar w:top="1417" w:right="1701" w:bottom="1417" w:left="1701" w:header="708" w:footer="708" w:gutter="0"/>

</xml_diff>